<commit_message>
add http testing file
</commit_message>
<xml_diff>
--- a/lab_1/Wireshark_Introduction_cn.docx
+++ b/lab_1/Wireshark_Introduction_cn.docx
@@ -480,16 +480,7 @@
           <w:rStyle w:val="translated-span"/>
           <w:rFonts w:ascii="宋体" w:eastAsia="宋体" w:hAnsi="宋体"/>
         </w:rPr>
-        <w:t>捕获和观察</w:t>
-      </w:r>
-      <w:bookmarkStart w:id="0" w:name="_GoBack"/>
-      <w:bookmarkEnd w:id="0"/>
-      <w:r>
-        <w:rPr>
-          <w:rStyle w:val="translated-span"/>
-          <w:rFonts w:ascii="宋体" w:eastAsia="宋体" w:hAnsi="宋体"/>
-        </w:rPr>
-        <w:t>。</w:t>
+        <w:t>捕获和观察。</w:t>
       </w:r>
     </w:p>
     <w:p>
@@ -705,9 +696,16 @@
           <w:rStyle w:val="translated-span"/>
           <w:rFonts w:ascii="宋体" w:eastAsia="宋体" w:hAnsi="宋体"/>
         </w:rPr>
-        <w:t>分组嗅探器</w:t>
+        <w:t>分组嗅探</w:t>
       </w:r>
       <w:proofErr w:type="gramEnd"/>
+      <w:r>
+        <w:rPr>
+          <w:rStyle w:val="translated-span"/>
+          <w:rFonts w:ascii="宋体" w:eastAsia="宋体" w:hAnsi="宋体"/>
+        </w:rPr>
+        <w:t>器</w:t>
+      </w:r>
       <w:r>
         <w:rPr>
           <w:rStyle w:val="translated-span"/>
@@ -814,7 +812,7 @@
             <v:imagedata r:id="rId8" o:title=""/>
             <w10:wrap type="topAndBottom"/>
           </v:shape>
-          <o:OLEObject Type="Embed" ProgID="Word.Picture.8" ShapeID="_x0000_s1026" DrawAspect="Content" ObjectID="_1644948255" r:id="rId9"/>
+          <o:OLEObject Type="Embed" ProgID="Word.Picture.8" ShapeID="_x0000_s1026" DrawAspect="Content" ObjectID="_1644996680" r:id="rId9"/>
         </w:object>
       </w:r>
       <w:r>
@@ -990,7 +988,7 @@
           <w:rStyle w:val="translated-span"/>
           <w:rFonts w:ascii="宋体" w:eastAsia="宋体" w:hAnsi="宋体"/>
         </w:rPr>
-        <w:t>发送或接收的每个链路层</w:t>
+        <w:t>发送或接收的链路层</w:t>
       </w:r>
       <w:r>
         <w:rPr>
@@ -998,6 +996,13 @@
           <w:rFonts w:ascii="宋体" w:eastAsia="宋体" w:hAnsi="宋体" w:hint="eastAsia"/>
         </w:rPr>
         <w:t>的</w:t>
+      </w:r>
+      <w:r>
+        <w:rPr>
+          <w:rStyle w:val="translated-span"/>
+          <w:rFonts w:ascii="宋体" w:eastAsia="宋体" w:hAnsi="宋体"/>
+        </w:rPr>
+        <w:t>每个</w:t>
       </w:r>
       <w:r>
         <w:rPr>
@@ -2298,8 +2303,8 @@
         </w:rPr>
       </w:pPr>
     </w:p>
-    <w:bookmarkStart w:id="1" w:name="_MON_1122059944"/>
-    <w:bookmarkEnd w:id="1"/>
+    <w:bookmarkStart w:id="0" w:name="_MON_1122059944"/>
+    <w:bookmarkEnd w:id="0"/>
     <w:p>
       <w:pPr>
         <w:rPr>
@@ -2308,10 +2313,10 @@
       </w:pPr>
       <w:r>
         <w:object w:dxaOrig="9360" w:dyaOrig="7373">
-          <v:shape id="_x0000_i1026" type="#_x0000_t75" style="width:433.2pt;height:341.4pt" o:ole="">
+          <v:shape id="_x0000_i1026" type="#_x0000_t75" style="width:433.3pt;height:341.25pt" o:ole="">
             <v:imagedata r:id="rId11" o:title=""/>
           </v:shape>
-          <o:OLEObject Type="Embed" ProgID="Word.Picture.8" ShapeID="_x0000_i1026" DrawAspect="Content" ObjectID="_1644948254" r:id="rId12"/>
+          <o:OLEObject Type="Embed" ProgID="Word.Picture.8" ShapeID="_x0000_i1026" DrawAspect="Content" ObjectID="_1644996679" r:id="rId12"/>
         </w:object>
       </w:r>
     </w:p>
@@ -5779,6 +5784,7 @@
         </w:rPr>
         <w:t>的</w:t>
       </w:r>
+      <w:bookmarkStart w:id="1" w:name="_GoBack"/>
       <w:proofErr w:type="spellStart"/>
       <w:r>
         <w:rPr>
@@ -5794,6 +5800,7 @@
         </w:rPr>
         <w:t>p</w:t>
       </w:r>
+      <w:bookmarkEnd w:id="1"/>
       <w:proofErr w:type="spellEnd"/>
       <w:r>
         <w:rPr>
@@ -6109,9 +6116,6 @@
     <w:p>
       <w:pPr>
         <w:pStyle w:val="a6"/>
-        <w:rPr>
-          <w:rFonts w:hint="eastAsia"/>
-        </w:rPr>
       </w:pPr>
     </w:p>
   </w:footnote>
@@ -8559,7 +8563,7 @@
 </file>
 
 <file path=customXml/itemProps1.xml><?xml version="1.0" encoding="utf-8"?>
-<ds:datastoreItem xmlns:ds="http://schemas.openxmlformats.org/officeDocument/2006/customXml" ds:itemID="{7E647C1D-46C9-494D-ADE6-1FD7E398EE9F}">
+<ds:datastoreItem xmlns:ds="http://schemas.openxmlformats.org/officeDocument/2006/customXml" ds:itemID="{584A8EC6-845A-4064-9609-703AE9CFB363}">
   <ds:schemaRefs>
     <ds:schemaRef ds:uri="http://schemas.openxmlformats.org/officeDocument/2006/bibliography"/>
   </ds:schemaRefs>

</xml_diff>